<commit_message>
edited the sprint plan
</commit_message>
<xml_diff>
--- a/projectmanagement.docx
+++ b/projectmanagement.docx
@@ -57,25 +57,7 @@
         <w:rPr>
           <w:rFonts w:ascii="Calibri" w:eastAsia="Calibri" w:hAnsi="Calibri" w:cs="Calibri"/>
         </w:rPr>
-        <w:t>Students has the rights to know what does a University plan to do regarding on its developments and projects, but students only express their thoughts and ask questions on what does a project benefits for them and how can that project help the University b</w:t>
-      </w:r>
-      <w:r>
-        <w:rPr>
-          <w:rFonts w:ascii="Calibri" w:eastAsia="Calibri" w:hAnsi="Calibri" w:cs="Calibri"/>
-        </w:rPr>
-        <w:t>y posting in different kinds of fan pages/ school pages that is related to the University. They often ask to the University government and make some protest for the purpose of it because they are wondering what is it for, why does that certain project cost</w:t>
-      </w:r>
-      <w:r>
-        <w:rPr>
-          <w:rFonts w:ascii="Calibri" w:eastAsia="Calibri" w:hAnsi="Calibri" w:cs="Calibri"/>
-        </w:rPr>
-        <w:t>s that much and why did the University make that certain project. With these types of concerns, by the help of this Online Inquiry, they can post their questions and concerns about the University with the use of internet. In every questions that they poste</w:t>
-      </w:r>
-      <w:r>
-        <w:rPr>
-          <w:rFonts w:ascii="Calibri" w:eastAsia="Calibri" w:hAnsi="Calibri" w:cs="Calibri"/>
-        </w:rPr>
-        <w:t>d, admin from that University can answer their questions and for them to know immediately what they ask for in a short amount of time.</w:t>
+        <w:t>Students have the right to know what their University plans to do regarding on its developments and projects, but students only express their thoughts and ask questions on what does a project benefits for them and how can that project help the University by posting in different kinds of fan pages/ school pages that is related to the University. They often ask to the University government and make some protest for the purpose of it because they are wondering what is it for, why does that certain project costs that much and why did the University make that certain project. With these types of concerns, by the help of this Online Inquiry, they can post their questions and concerns about the University with the use of internet. In every questions that they posted, admin from that University can answer their questions and for them to know immediately what they ask for in a short amount of time.</w:t>
       </w:r>
     </w:p>
     <w:p>
@@ -157,13 +139,7 @@
         <w:rPr>
           <w:rFonts w:ascii="Calibri" w:eastAsia="Calibri" w:hAnsi="Calibri" w:cs="Calibri"/>
         </w:rPr>
-        <w:t>The system is in public, so there will be no need for the students to create</w:t>
-      </w:r>
-      <w:r>
-        <w:rPr>
-          <w:rFonts w:ascii="Calibri" w:eastAsia="Calibri" w:hAnsi="Calibri" w:cs="Calibri"/>
-        </w:rPr>
-        <w:t xml:space="preserve"> an account just to post a question.  </w:t>
+        <w:t xml:space="preserve">The system is in public, so there will be no need for the students to create an account just to post a question.  </w:t>
       </w:r>
     </w:p>
     <w:p>
@@ -187,31 +163,7 @@
         <w:rPr>
           <w:rFonts w:ascii="Calibri" w:eastAsia="Calibri" w:hAnsi="Calibri" w:cs="Calibri"/>
         </w:rPr>
-        <w:t>The system is an FAQ module of the website and users can post as many qu</w:t>
-      </w:r>
-      <w:r>
-        <w:rPr>
-          <w:rFonts w:ascii="Calibri" w:eastAsia="Calibri" w:hAnsi="Calibri" w:cs="Calibri"/>
-        </w:rPr>
-        <w:t>estions as they want. But administrators</w:t>
-      </w:r>
-      <w:r>
-        <w:rPr>
-          <w:rFonts w:ascii="Calibri" w:eastAsia="Calibri" w:hAnsi="Calibri" w:cs="Calibri"/>
-        </w:rPr>
-        <w:t xml:space="preserve"> can</w:t>
-      </w:r>
-      <w:r>
-        <w:rPr>
-          <w:rFonts w:ascii="Calibri" w:eastAsia="Calibri" w:hAnsi="Calibri" w:cs="Calibri"/>
-        </w:rPr>
-        <w:t xml:space="preserve"> only answer once in every post</w:t>
-      </w:r>
-      <w:r>
-        <w:rPr>
-          <w:rFonts w:ascii="Calibri" w:eastAsia="Calibri" w:hAnsi="Calibri" w:cs="Calibri"/>
-        </w:rPr>
-        <w:t>.</w:t>
+        <w:t>The system is an FAQ module of the website and users can post as many questions as they want. But administrators can only answer once in every post.</w:t>
       </w:r>
     </w:p>
     <w:p>
@@ -242,13 +194,7 @@
         <w:rPr>
           <w:rFonts w:ascii="Calibri" w:eastAsia="Calibri" w:hAnsi="Calibri" w:cs="Calibri"/>
         </w:rPr>
-        <w:t>There will be a category for the questions to sort an</w:t>
-      </w:r>
-      <w:r>
-        <w:rPr>
-          <w:rFonts w:ascii="Calibri" w:eastAsia="Calibri" w:hAnsi="Calibri" w:cs="Calibri"/>
-        </w:rPr>
-        <w:t>d view them by the selected category of it.</w:t>
+        <w:t>There will be a category for the questions to sort and view them by the selected category of it.</w:t>
       </w:r>
     </w:p>
     <w:p>
@@ -356,7 +302,7 @@
     <w:tbl>
       <w:tblPr>
         <w:tblStyle w:val="a"/>
-        <w:tblW w:w="9885" w:type="dxa"/>
+        <w:tblW w:w="8385" w:type="dxa"/>
         <w:tblBorders>
           <w:top w:val="single" w:sz="8" w:space="0" w:color="000000"/>
           <w:left w:val="single" w:sz="8" w:space="0" w:color="000000"/>
@@ -374,7 +320,6 @@
         <w:gridCol w:w="1305"/>
         <w:gridCol w:w="1380"/>
         <w:gridCol w:w="1560"/>
-        <w:gridCol w:w="1500"/>
       </w:tblGrid>
       <w:tr>
         <w:trPr>
@@ -510,32 +455,6 @@
             </w:r>
           </w:p>
         </w:tc>
-        <w:tc>
-          <w:tcPr>
-            <w:tcW w:w="1500" w:type="dxa"/>
-            <w:tcMar>
-              <w:top w:w="100" w:type="dxa"/>
-              <w:left w:w="100" w:type="dxa"/>
-              <w:bottom w:w="100" w:type="dxa"/>
-              <w:right w:w="100" w:type="dxa"/>
-            </w:tcMar>
-          </w:tcPr>
-          <w:p>
-            <w:pPr>
-              <w:pStyle w:val="normal0"/>
-              <w:widowControl w:val="0"/>
-              <w:spacing w:line="240" w:lineRule="auto"/>
-              <w:jc w:val="center"/>
-            </w:pPr>
-            <w:r>
-              <w:rPr>
-                <w:rFonts w:ascii="Calibri" w:eastAsia="Calibri" w:hAnsi="Calibri" w:cs="Calibri"/>
-                <w:b/>
-              </w:rPr>
-              <w:t>Status</w:t>
-            </w:r>
-          </w:p>
-        </w:tc>
       </w:tr>
       <w:tr>
         <w:tc>
@@ -647,26 +566,6 @@
             </w:pPr>
           </w:p>
         </w:tc>
-        <w:tc>
-          <w:tcPr>
-            <w:tcW w:w="1500" w:type="dxa"/>
-            <w:shd w:val="clear" w:color="auto" w:fill="D9D9D9" w:themeFill="background1" w:themeFillShade="D9"/>
-            <w:tcMar>
-              <w:top w:w="100" w:type="dxa"/>
-              <w:left w:w="100" w:type="dxa"/>
-              <w:bottom w:w="100" w:type="dxa"/>
-              <w:right w:w="100" w:type="dxa"/>
-            </w:tcMar>
-          </w:tcPr>
-          <w:p>
-            <w:pPr>
-              <w:pStyle w:val="normal0"/>
-              <w:widowControl w:val="0"/>
-              <w:spacing w:line="240" w:lineRule="auto"/>
-              <w:jc w:val="center"/>
-            </w:pPr>
-          </w:p>
-        </w:tc>
       </w:tr>
       <w:tr>
         <w:tc>
@@ -736,7 +635,7 @@
               <w:jc w:val="center"/>
             </w:pPr>
             <w:r>
-              <w:t>1/30</w:t>
+              <w:t>2/9</w:t>
             </w:r>
           </w:p>
         </w:tc>
@@ -758,7 +657,7 @@
               <w:jc w:val="center"/>
             </w:pPr>
             <w:r>
-              <w:t>2/1</w:t>
+              <w:t>2/9</w:t>
             </w:r>
           </w:p>
         </w:tc>
@@ -780,27 +679,8 @@
               <w:jc w:val="center"/>
             </w:pPr>
             <w:r>
-              <w:t>3 days</w:t>
-            </w:r>
-          </w:p>
-        </w:tc>
-        <w:tc>
-          <w:tcPr>
-            <w:tcW w:w="1500" w:type="dxa"/>
-            <w:tcMar>
-              <w:top w:w="100" w:type="dxa"/>
-              <w:left w:w="100" w:type="dxa"/>
-              <w:bottom w:w="100" w:type="dxa"/>
-              <w:right w:w="100" w:type="dxa"/>
-            </w:tcMar>
-          </w:tcPr>
-          <w:p>
-            <w:pPr>
-              <w:pStyle w:val="normal0"/>
-              <w:widowControl w:val="0"/>
-              <w:spacing w:line="240" w:lineRule="auto"/>
-              <w:jc w:val="center"/>
-            </w:pPr>
+              <w:t>1-2 hour/s</w:t>
+            </w:r>
           </w:p>
         </w:tc>
       </w:tr>
@@ -872,7 +752,7 @@
               <w:jc w:val="center"/>
             </w:pPr>
             <w:r>
-              <w:t>1/30</w:t>
+              <w:t>2/9</w:t>
             </w:r>
           </w:p>
         </w:tc>
@@ -894,13 +774,7 @@
               <w:jc w:val="center"/>
             </w:pPr>
             <w:r>
-              <w:t>2</w:t>
-            </w:r>
-            <w:r>
-              <w:t>/</w:t>
-            </w:r>
-            <w:r>
-              <w:t>2</w:t>
+              <w:t>2/12</w:t>
             </w:r>
           </w:p>
         </w:tc>
@@ -922,33 +796,8 @@
               <w:jc w:val="center"/>
             </w:pPr>
             <w:r>
-              <w:t>4</w:t>
-            </w:r>
-            <w:r>
-              <w:t xml:space="preserve"> day</w:t>
-            </w:r>
-            <w:r>
-              <w:t>s</w:t>
-            </w:r>
-          </w:p>
-        </w:tc>
-        <w:tc>
-          <w:tcPr>
-            <w:tcW w:w="1500" w:type="dxa"/>
-            <w:tcMar>
-              <w:top w:w="100" w:type="dxa"/>
-              <w:left w:w="100" w:type="dxa"/>
-              <w:bottom w:w="100" w:type="dxa"/>
-              <w:right w:w="100" w:type="dxa"/>
-            </w:tcMar>
-          </w:tcPr>
-          <w:p>
-            <w:pPr>
-              <w:pStyle w:val="normal0"/>
-              <w:widowControl w:val="0"/>
-              <w:spacing w:line="240" w:lineRule="auto"/>
-              <w:jc w:val="center"/>
-            </w:pPr>
+              <w:t>3 days</w:t>
+            </w:r>
           </w:p>
         </w:tc>
       </w:tr>
@@ -1020,7 +869,7 @@
               <w:jc w:val="center"/>
             </w:pPr>
             <w:r>
-              <w:t>1/30</w:t>
+              <w:t>2/9</w:t>
             </w:r>
           </w:p>
         </w:tc>
@@ -1042,7 +891,7 @@
               <w:jc w:val="center"/>
             </w:pPr>
             <w:r>
-              <w:t>2/2</w:t>
+              <w:t>2/12</w:t>
             </w:r>
           </w:p>
         </w:tc>
@@ -1064,27 +913,8 @@
               <w:jc w:val="center"/>
             </w:pPr>
             <w:r>
-              <w:t>4 days</w:t>
-            </w:r>
-          </w:p>
-        </w:tc>
-        <w:tc>
-          <w:tcPr>
-            <w:tcW w:w="1500" w:type="dxa"/>
-            <w:tcMar>
-              <w:top w:w="100" w:type="dxa"/>
-              <w:left w:w="100" w:type="dxa"/>
-              <w:bottom w:w="100" w:type="dxa"/>
-              <w:right w:w="100" w:type="dxa"/>
-            </w:tcMar>
-          </w:tcPr>
-          <w:p>
-            <w:pPr>
-              <w:pStyle w:val="normal0"/>
-              <w:widowControl w:val="0"/>
-              <w:spacing w:line="240" w:lineRule="auto"/>
-              <w:jc w:val="center"/>
-            </w:pPr>
+              <w:t>3 days</w:t>
+            </w:r>
           </w:p>
         </w:tc>
       </w:tr>
@@ -1195,26 +1025,6 @@
             </w:pPr>
           </w:p>
         </w:tc>
-        <w:tc>
-          <w:tcPr>
-            <w:tcW w:w="1500" w:type="dxa"/>
-            <w:shd w:val="clear" w:color="auto" w:fill="D9D9D9" w:themeFill="background1" w:themeFillShade="D9"/>
-            <w:tcMar>
-              <w:top w:w="100" w:type="dxa"/>
-              <w:left w:w="100" w:type="dxa"/>
-              <w:bottom w:w="100" w:type="dxa"/>
-              <w:right w:w="100" w:type="dxa"/>
-            </w:tcMar>
-          </w:tcPr>
-          <w:p>
-            <w:pPr>
-              <w:pStyle w:val="normal0"/>
-              <w:widowControl w:val="0"/>
-              <w:spacing w:line="240" w:lineRule="auto"/>
-              <w:jc w:val="center"/>
-            </w:pPr>
-          </w:p>
-        </w:tc>
       </w:tr>
       <w:tr>
         <w:tc>
@@ -1284,7 +1094,7 @@
               <w:jc w:val="center"/>
             </w:pPr>
             <w:r>
-              <w:t>2/1</w:t>
+              <w:t>2/13</w:t>
             </w:r>
           </w:p>
         </w:tc>
@@ -1306,7 +1116,7 @@
               <w:jc w:val="center"/>
             </w:pPr>
             <w:r>
-              <w:t>2/5</w:t>
+              <w:t>2/17</w:t>
             </w:r>
           </w:p>
         </w:tc>
@@ -1328,27 +1138,8 @@
               <w:jc w:val="center"/>
             </w:pPr>
             <w:r>
-              <w:t>5 days</w:t>
-            </w:r>
-          </w:p>
-        </w:tc>
-        <w:tc>
-          <w:tcPr>
-            <w:tcW w:w="1500" w:type="dxa"/>
-            <w:tcMar>
-              <w:top w:w="100" w:type="dxa"/>
-              <w:left w:w="100" w:type="dxa"/>
-              <w:bottom w:w="100" w:type="dxa"/>
-              <w:right w:w="100" w:type="dxa"/>
-            </w:tcMar>
-          </w:tcPr>
-          <w:p>
-            <w:pPr>
-              <w:pStyle w:val="normal0"/>
-              <w:widowControl w:val="0"/>
-              <w:spacing w:line="240" w:lineRule="auto"/>
-              <w:jc w:val="center"/>
-            </w:pPr>
+              <w:t>4 days</w:t>
+            </w:r>
           </w:p>
         </w:tc>
       </w:tr>
@@ -1423,7 +1214,7 @@
               <w:jc w:val="center"/>
             </w:pPr>
             <w:r>
-              <w:t>2/6</w:t>
+              <w:t>2/18</w:t>
             </w:r>
           </w:p>
         </w:tc>
@@ -1445,7 +1236,7 @@
               <w:jc w:val="center"/>
             </w:pPr>
             <w:r>
-              <w:t>2/7</w:t>
+              <w:t>2/19</w:t>
             </w:r>
           </w:p>
         </w:tc>
@@ -1469,25 +1260,6 @@
             <w:r>
               <w:t>1 day</w:t>
             </w:r>
-          </w:p>
-        </w:tc>
-        <w:tc>
-          <w:tcPr>
-            <w:tcW w:w="1500" w:type="dxa"/>
-            <w:tcMar>
-              <w:top w:w="100" w:type="dxa"/>
-              <w:left w:w="100" w:type="dxa"/>
-              <w:bottom w:w="100" w:type="dxa"/>
-              <w:right w:w="100" w:type="dxa"/>
-            </w:tcMar>
-          </w:tcPr>
-          <w:p>
-            <w:pPr>
-              <w:pStyle w:val="normal0"/>
-              <w:widowControl w:val="0"/>
-              <w:spacing w:line="240" w:lineRule="auto"/>
-              <w:jc w:val="center"/>
-            </w:pPr>
           </w:p>
         </w:tc>
       </w:tr>
@@ -1559,7 +1331,7 @@
               <w:jc w:val="center"/>
             </w:pPr>
             <w:r>
-              <w:t>2/1</w:t>
+              <w:t>2/13</w:t>
             </w:r>
           </w:p>
         </w:tc>
@@ -1581,10 +1353,7 @@
               <w:jc w:val="center"/>
             </w:pPr>
             <w:r>
-              <w:t>2/</w:t>
-            </w:r>
-            <w:r>
-              <w:t>5</w:t>
+              <w:t>2/17</w:t>
             </w:r>
           </w:p>
         </w:tc>
@@ -1606,30 +1375,8 @@
               <w:jc w:val="center"/>
             </w:pPr>
             <w:r>
-              <w:t>5</w:t>
-            </w:r>
-            <w:r>
-              <w:t xml:space="preserve"> days</w:t>
-            </w:r>
-          </w:p>
-        </w:tc>
-        <w:tc>
-          <w:tcPr>
-            <w:tcW w:w="1500" w:type="dxa"/>
-            <w:tcMar>
-              <w:top w:w="100" w:type="dxa"/>
-              <w:left w:w="100" w:type="dxa"/>
-              <w:bottom w:w="100" w:type="dxa"/>
-              <w:right w:w="100" w:type="dxa"/>
-            </w:tcMar>
-          </w:tcPr>
-          <w:p>
-            <w:pPr>
-              <w:pStyle w:val="normal0"/>
-              <w:widowControl w:val="0"/>
-              <w:spacing w:line="240" w:lineRule="auto"/>
-              <w:jc w:val="center"/>
-            </w:pPr>
+              <w:t>4 days</w:t>
+            </w:r>
           </w:p>
         </w:tc>
       </w:tr>
@@ -1740,26 +1487,6 @@
             </w:pPr>
           </w:p>
         </w:tc>
-        <w:tc>
-          <w:tcPr>
-            <w:tcW w:w="1500" w:type="dxa"/>
-            <w:shd w:val="clear" w:color="auto" w:fill="D9D9D9" w:themeFill="background1" w:themeFillShade="D9"/>
-            <w:tcMar>
-              <w:top w:w="100" w:type="dxa"/>
-              <w:left w:w="100" w:type="dxa"/>
-              <w:bottom w:w="100" w:type="dxa"/>
-              <w:right w:w="100" w:type="dxa"/>
-            </w:tcMar>
-          </w:tcPr>
-          <w:p>
-            <w:pPr>
-              <w:pStyle w:val="normal0"/>
-              <w:widowControl w:val="0"/>
-              <w:spacing w:line="240" w:lineRule="auto"/>
-              <w:jc w:val="center"/>
-            </w:pPr>
-          </w:p>
-        </w:tc>
       </w:tr>
       <w:tr>
         <w:tc>
@@ -1833,7 +1560,7 @@
               <w:jc w:val="center"/>
             </w:pPr>
             <w:r>
-              <w:t>2/15</w:t>
+              <w:t>2/20</w:t>
             </w:r>
           </w:p>
         </w:tc>
@@ -1856,7 +1583,7 @@
               <w:jc w:val="center"/>
             </w:pPr>
             <w:r>
-              <w:t>2/17</w:t>
+              <w:t>2/23</w:t>
             </w:r>
           </w:p>
         </w:tc>
@@ -1879,28 +1606,8 @@
               <w:jc w:val="center"/>
             </w:pPr>
             <w:r>
-              <w:t>2 days</w:t>
-            </w:r>
-          </w:p>
-        </w:tc>
-        <w:tc>
-          <w:tcPr>
-            <w:tcW w:w="1500" w:type="dxa"/>
-            <w:shd w:val="clear" w:color="auto" w:fill="auto"/>
-            <w:tcMar>
-              <w:top w:w="100" w:type="dxa"/>
-              <w:left w:w="100" w:type="dxa"/>
-              <w:bottom w:w="100" w:type="dxa"/>
-              <w:right w:w="100" w:type="dxa"/>
-            </w:tcMar>
-          </w:tcPr>
-          <w:p>
-            <w:pPr>
-              <w:pStyle w:val="normal0"/>
-              <w:widowControl w:val="0"/>
-              <w:spacing w:line="240" w:lineRule="auto"/>
-              <w:jc w:val="center"/>
-            </w:pPr>
+              <w:t>3 days</w:t>
+            </w:r>
           </w:p>
         </w:tc>
       </w:tr>
@@ -2128,15 +1835,7 @@
                 <w:sz w:val="18"/>
                 <w:szCs w:val="18"/>
               </w:rPr>
-              <w:t>2-3</w:t>
-            </w:r>
-            <w:r>
-              <w:rPr>
-                <w:b/>
-                <w:sz w:val="18"/>
-                <w:szCs w:val="18"/>
-              </w:rPr>
-              <w:t xml:space="preserve"> days</w:t>
+              <w:t>1-2 hours</w:t>
             </w:r>
           </w:p>
         </w:tc>
@@ -2219,15 +1918,7 @@
                 <w:sz w:val="18"/>
                 <w:szCs w:val="18"/>
               </w:rPr>
-              <w:t>3-4</w:t>
-            </w:r>
-            <w:r>
-              <w:rPr>
-                <w:b/>
-                <w:sz w:val="18"/>
-                <w:szCs w:val="18"/>
-              </w:rPr>
-              <w:t xml:space="preserve"> days</w:t>
+              <w:t>3-4 days</w:t>
             </w:r>
           </w:p>
         </w:tc>
@@ -2310,15 +2001,7 @@
                 <w:sz w:val="18"/>
                 <w:szCs w:val="18"/>
               </w:rPr>
-              <w:t>1</w:t>
-            </w:r>
-            <w:r>
-              <w:rPr>
-                <w:b/>
-                <w:sz w:val="18"/>
-                <w:szCs w:val="18"/>
-              </w:rPr>
-              <w:t xml:space="preserve"> day</w:t>
+              <w:t>1 day</w:t>
             </w:r>
           </w:p>
         </w:tc>
@@ -2374,7 +2057,7 @@
                 <w:sz w:val="18"/>
                 <w:szCs w:val="18"/>
               </w:rPr>
-              <w:t>Small</w:t>
+              <w:t>Medium</w:t>
             </w:r>
           </w:p>
         </w:tc>
@@ -2401,15 +2084,7 @@
                 <w:sz w:val="18"/>
                 <w:szCs w:val="18"/>
               </w:rPr>
-              <w:t>4-5</w:t>
-            </w:r>
-            <w:r>
-              <w:rPr>
-                <w:b/>
-                <w:sz w:val="18"/>
-                <w:szCs w:val="18"/>
-              </w:rPr>
-              <w:t xml:space="preserve"> days</w:t>
+              <w:t>3-4 days</w:t>
             </w:r>
           </w:p>
         </w:tc>
@@ -2492,15 +2167,7 @@
                 <w:sz w:val="18"/>
                 <w:szCs w:val="18"/>
               </w:rPr>
-              <w:t>4-5</w:t>
-            </w:r>
-            <w:r>
-              <w:rPr>
-                <w:b/>
-                <w:sz w:val="18"/>
-                <w:szCs w:val="18"/>
-              </w:rPr>
-              <w:t xml:space="preserve"> days</w:t>
+              <w:t>3-4 days</w:t>
             </w:r>
           </w:p>
         </w:tc>
@@ -2598,15 +2265,7 @@
                 <w:sz w:val="18"/>
                 <w:szCs w:val="18"/>
               </w:rPr>
-              <w:t>1-2</w:t>
-            </w:r>
-            <w:r>
-              <w:rPr>
-                <w:b/>
-                <w:sz w:val="18"/>
-                <w:szCs w:val="18"/>
-              </w:rPr>
-              <w:t xml:space="preserve"> days</w:t>
+              <w:t>2-3 days</w:t>
             </w:r>
           </w:p>
         </w:tc>
@@ -2998,6 +2657,7 @@
         <w:pStyle w:val="normal0"/>
       </w:pPr>
     </w:p>
+    <w:p/>
     <w:sectPr>
       <w:pgSz w:w="12240" w:h="15840"/>
       <w:pgMar w:top="1440" w:right="1440" w:bottom="1440" w:left="1440" w:header="720" w:footer="720" w:gutter="0"/>
@@ -3168,6 +2828,7 @@
   <w:style w:type="paragraph" w:default="1" w:styleId="Normal">
     <w:name w:val="Normal"/>
     <w:qFormat/>
+    <w:rsid w:val="00175B36"/>
   </w:style>
   <w:style w:type="paragraph" w:styleId="Heading1">
     <w:name w:val="heading 1"/>

</xml_diff>